<commit_message>
Update some guru docs
</commit_message>
<xml_diff>
--- a/gurudocs/API_Revision_GMT6.docx
+++ b/gurudocs/API_Revision_GMT6.docx
@@ -1,6 +1,6 @@
 
 <file path=word/document.xml><?xml version="1.0" encoding="utf-8"?>
-<w:document xmlns:wpc="http://schemas.microsoft.com/office/word/2010/wordprocessingCanvas" xmlns:mo="http://schemas.microsoft.com/office/mac/office/2008/main" xmlns:mc="http://schemas.openxmlformats.org/markup-compatibility/2006" xmlns:mv="urn:schemas-microsoft-com:mac:vml" xmlns:o="urn:schemas-microsoft-com:office:office" xmlns:r="http://schemas.openxmlformats.org/officeDocument/2006/relationships" xmlns:m="http://schemas.openxmlformats.org/officeDocument/2006/math" xmlns:v="urn:schemas-microsoft-com:vml" xmlns:wp14="http://schemas.microsoft.com/office/word/2010/wordprocessingDrawing" xmlns:wp="http://schemas.openxmlformats.org/drawingml/2006/wordprocessingDrawing" xmlns:w10="urn:schemas-microsoft-com:office:word" xmlns:w="http://schemas.openxmlformats.org/wordprocessingml/2006/main" xmlns:w14="http://schemas.microsoft.com/office/word/2010/wordml" xmlns:w15="http://schemas.microsoft.com/office/word/2012/wordml" xmlns:wpg="http://schemas.microsoft.com/office/word/2010/wordprocessingGroup" xmlns:wpi="http://schemas.microsoft.com/office/word/2010/wordprocessingInk" xmlns:wne="http://schemas.microsoft.com/office/word/2006/wordml" xmlns:wps="http://schemas.microsoft.com/office/word/2010/wordprocessingShape" mc:Ignorable="w14 w15 wp14">
+<w:document xmlns:wpc="http://schemas.microsoft.com/office/word/2010/wordprocessingCanvas" xmlns:cx="http://schemas.microsoft.com/office/drawing/2014/chartex" xmlns:cx1="http://schemas.microsoft.com/office/drawing/2015/9/8/chartex" xmlns:cx2="http://schemas.microsoft.com/office/drawing/2015/10/21/chartex" xmlns:cx3="http://schemas.microsoft.com/office/drawing/2016/5/9/chartex" xmlns:cx4="http://schemas.microsoft.com/office/drawing/2016/5/10/chartex" xmlns:cx5="http://schemas.microsoft.com/office/drawing/2016/5/11/chartex" xmlns:cx6="http://schemas.microsoft.com/office/drawing/2016/5/12/chartex" xmlns:cx7="http://schemas.microsoft.com/office/drawing/2016/5/13/chartex" xmlns:cx8="http://schemas.microsoft.com/office/drawing/2016/5/14/chartex" xmlns:mc="http://schemas.openxmlformats.org/markup-compatibility/2006" xmlns:aink="http://schemas.microsoft.com/office/drawing/2016/ink" xmlns:am3d="http://schemas.microsoft.com/office/drawing/2017/model3d" xmlns:o="urn:schemas-microsoft-com:office:office" xmlns:r="http://schemas.openxmlformats.org/officeDocument/2006/relationships" xmlns:m="http://schemas.openxmlformats.org/officeDocument/2006/math" xmlns:v="urn:schemas-microsoft-com:vml" xmlns:wp14="http://schemas.microsoft.com/office/word/2010/wordprocessingDrawing" xmlns:wp="http://schemas.openxmlformats.org/drawingml/2006/wordprocessingDrawing" xmlns:w10="urn:schemas-microsoft-com:office:word" xmlns:w="http://schemas.openxmlformats.org/wordprocessingml/2006/main" xmlns:w14="http://schemas.microsoft.com/office/word/2010/wordml" xmlns:w15="http://schemas.microsoft.com/office/word/2012/wordml" xmlns:w16cid="http://schemas.microsoft.com/office/word/2016/wordml/cid" xmlns:w16se="http://schemas.microsoft.com/office/word/2015/wordml/symex" xmlns:wpg="http://schemas.microsoft.com/office/word/2010/wordprocessingGroup" xmlns:wpi="http://schemas.microsoft.com/office/word/2010/wordprocessingInk" xmlns:wne="http://schemas.microsoft.com/office/word/2006/wordml" xmlns:wps="http://schemas.microsoft.com/office/word/2010/wordprocessingShape" mc:Ignorable="w14 w15 w16se w16cid wp14">
   <w:body>
     <w:p>
       <w:pPr>
@@ -16,14 +16,7 @@
           <w:rFonts w:ascii="Times" w:hAnsi="Times"/>
           <w:b/>
         </w:rPr>
-        <w:t xml:space="preserve">Revision to GMT </w:t>
-      </w:r>
-      <w:r>
-        <w:rPr>
-          <w:rFonts w:ascii="Times" w:hAnsi="Times"/>
-          <w:b/>
-        </w:rPr>
-        <w:t>6 APIs</w:t>
+        <w:t>Revision to GMT 6 APIs</w:t>
       </w:r>
     </w:p>
     <w:p>
@@ -49,14 +42,7 @@
           <w:rFonts w:ascii="Times" w:hAnsi="Times"/>
           <w:b/>
         </w:rPr>
-        <w:t xml:space="preserve">1. </w:t>
-      </w:r>
-      <w:r>
-        <w:rPr>
-          <w:rFonts w:ascii="Times" w:hAnsi="Times"/>
-          <w:b/>
-        </w:rPr>
-        <w:t>Revision to GMT APIs rec-by-rec i/o</w:t>
+        <w:t>1. Revision to GMT APIs rec-by-rec i/o</w:t>
       </w:r>
     </w:p>
     <w:p>
@@ -214,15 +200,7 @@
         <w:rPr>
           <w:rFonts w:ascii="Times" w:hAnsi="Times"/>
         </w:rPr>
-        <w:t xml:space="preserve"> read such files as pure text records and do special formatting to extract the leading coordinates.  </w:t>
-      </w:r>
-      <w:bookmarkStart w:id="0" w:name="_GoBack"/>
-      <w:bookmarkEnd w:id="0"/>
-      <w:r>
-        <w:rPr>
-          <w:rFonts w:ascii="Times" w:hAnsi="Times"/>
-        </w:rPr>
-        <w:t xml:space="preserve">This makes passing data to these </w:t>
+        <w:t xml:space="preserve"> read such files as pure text records and do special formatting to extract the leading coordinates.  This makes passing data to these </w:t>
       </w:r>
       <w:r>
         <w:rPr>
@@ -264,7 +242,31 @@
         <w:rPr>
           <w:rFonts w:ascii="Times" w:hAnsi="Times"/>
         </w:rPr>
-        <w:t>, and it some cases the module expect one or the other depending on module options</w:t>
+        <w:t>, and i</w:t>
+      </w:r>
+      <w:r>
+        <w:rPr>
+          <w:rFonts w:ascii="Times" w:hAnsi="Times"/>
+        </w:rPr>
+        <w:t>n</w:t>
+      </w:r>
+      <w:r>
+        <w:rPr>
+          <w:rFonts w:ascii="Times" w:hAnsi="Times"/>
+        </w:rPr>
+        <w:t xml:space="preserve"> some cases the module expect</w:t>
+      </w:r>
+      <w:r>
+        <w:rPr>
+          <w:rFonts w:ascii="Times" w:hAnsi="Times"/>
+        </w:rPr>
+        <w:t>s</w:t>
+      </w:r>
+      <w:r>
+        <w:rPr>
+          <w:rFonts w:ascii="Times" w:hAnsi="Times"/>
+        </w:rPr>
+        <w:t xml:space="preserve"> one or the other depending on module options</w:t>
       </w:r>
       <w:r>
         <w:rPr>
@@ -296,7 +298,19 @@
         <w:rPr>
           <w:rFonts w:ascii="Times" w:hAnsi="Times"/>
         </w:rPr>
-        <w:t xml:space="preserve">DATASEGMENT structure.  This is NULL if there are no text, otherwise it is an array with text strings.  Likewise, we should be able to read just plain text and have the </w:t>
+        <w:t>DATASEGMENT structure.  This is NULL if there are no text</w:t>
+      </w:r>
+      <w:r>
+        <w:rPr>
+          <w:rFonts w:ascii="Times" w:hAnsi="Times"/>
+        </w:rPr>
+        <w:t>s</w:t>
+      </w:r>
+      <w:r>
+        <w:rPr>
+          <w:rFonts w:ascii="Times" w:hAnsi="Times"/>
+        </w:rPr>
+        <w:t xml:space="preserve">, otherwise it is an array with text strings.  Likewise, we should be able to read just plain text and have the </w:t>
       </w:r>
       <w:r>
         <w:rPr>
@@ -320,25 +334,17 @@
         </w:rPr>
         <w:t xml:space="preserve"> array be NULL.  For mixed records, both will contain information.</w:t>
       </w:r>
-    </w:p>
-    <w:p>
-      <w:pPr>
-        <w:rPr>
-          <w:rFonts w:ascii="Times" w:hAnsi="Times"/>
-        </w:rPr>
-      </w:pPr>
-    </w:p>
-    <w:p>
-      <w:pPr>
-        <w:rPr>
-          <w:rFonts w:ascii="Times" w:hAnsi="Times"/>
-        </w:rPr>
-      </w:pPr>
-      <w:r>
-        <w:rPr>
-          <w:rFonts w:ascii="Times" w:hAnsi="Times"/>
-        </w:rPr>
-        <w:t xml:space="preserve">While this is now </w:t>
+      <w:r>
+        <w:rPr>
+          <w:rFonts w:ascii="Times" w:hAnsi="Times"/>
+        </w:rPr>
+        <w:t xml:space="preserve">  T</w:t>
+      </w:r>
+      <w:r>
+        <w:rPr>
+          <w:rFonts w:ascii="Times" w:hAnsi="Times"/>
+        </w:rPr>
+        <w:t xml:space="preserve">his is now </w:t>
       </w:r>
       <w:r>
         <w:rPr>
@@ -378,7 +384,13 @@
         <w:rPr>
           <w:rFonts w:ascii="Times" w:hAnsi="Times"/>
         </w:rPr>
-        <w:t xml:space="preserve">, it remains to be implemented for </w:t>
+        <w:t xml:space="preserve"> and</w:t>
+      </w:r>
+      <w:r>
+        <w:rPr>
+          <w:rFonts w:ascii="Times" w:hAnsi="Times"/>
+        </w:rPr>
+        <w:t xml:space="preserve"> </w:t>
       </w:r>
       <w:proofErr w:type="spellStart"/>
       <w:r>
@@ -406,7 +418,33 @@
         <w:rPr>
           <w:rFonts w:ascii="Times" w:hAnsi="Times"/>
         </w:rPr>
-        <w:t xml:space="preserve">.  As is, these functions return and accept a </w:t>
+        <w:t xml:space="preserve">.  </w:t>
+      </w:r>
+      <w:r>
+        <w:rPr>
+          <w:rFonts w:ascii="Times" w:hAnsi="Times"/>
+        </w:rPr>
+        <w:t>These</w:t>
+      </w:r>
+      <w:r>
+        <w:rPr>
+          <w:rFonts w:ascii="Times" w:hAnsi="Times"/>
+        </w:rPr>
+        <w:t xml:space="preserve"> </w:t>
+      </w:r>
+      <w:proofErr w:type="spellStart"/>
+      <w:r>
+        <w:rPr>
+          <w:rFonts w:ascii="Times" w:hAnsi="Times"/>
+        </w:rPr>
+        <w:t>these</w:t>
+      </w:r>
+      <w:proofErr w:type="spellEnd"/>
+      <w:r>
+        <w:rPr>
+          <w:rFonts w:ascii="Times" w:hAnsi="Times"/>
+        </w:rPr>
+        <w:t xml:space="preserve"> functions return and accept a </w:t>
       </w:r>
       <w:r>
         <w:rPr>
@@ -420,7 +458,25 @@
         <w:rPr>
           <w:rFonts w:ascii="Times" w:hAnsi="Times"/>
         </w:rPr>
-        <w:t xml:space="preserve"> pointer.  To minimize any porting issues for the few that might be using these functions via the API, we will not change these two function declarations.  However, while so far, the void </w:t>
+        <w:t xml:space="preserve"> pointer.  We have retained </w:t>
+      </w:r>
+      <w:r>
+        <w:rPr>
+          <w:rFonts w:ascii="Times" w:hAnsi="Times"/>
+        </w:rPr>
+        <w:t xml:space="preserve">these two function declarations.  However, while </w:t>
+      </w:r>
+      <w:r>
+        <w:rPr>
+          <w:rFonts w:ascii="Times" w:hAnsi="Times"/>
+        </w:rPr>
+        <w:t>before</w:t>
+      </w:r>
+      <w:r>
+        <w:rPr>
+          <w:rFonts w:ascii="Times" w:hAnsi="Times"/>
+        </w:rPr>
+        <w:t xml:space="preserve"> the void </w:t>
       </w:r>
       <w:r>
         <w:rPr>
@@ -444,7 +500,19 @@
         <w:rPr>
           <w:rFonts w:ascii="Times" w:hAnsi="Times"/>
         </w:rPr>
-        <w:t xml:space="preserve"> string or an array of doubles, it will now </w:t>
+        <w:t xml:space="preserve"> string or an array of doubles, it </w:t>
+      </w:r>
+      <w:r>
+        <w:rPr>
+          <w:rFonts w:ascii="Times" w:hAnsi="Times"/>
+        </w:rPr>
+        <w:t>is</w:t>
+      </w:r>
+      <w:r>
+        <w:rPr>
+          <w:rFonts w:ascii="Times" w:hAnsi="Times"/>
+        </w:rPr>
+        <w:t xml:space="preserve"> now </w:t>
       </w:r>
       <w:r>
         <w:rPr>
@@ -457,7 +525,7 @@
         <w:rPr>
           <w:rFonts w:ascii="Times" w:hAnsi="Times"/>
         </w:rPr>
-        <w:t xml:space="preserve"> be a pointer to a new</w:t>
+        <w:t xml:space="preserve"> a pointer to a new</w:t>
       </w:r>
       <w:r>
         <w:rPr>
@@ -497,19 +565,11 @@
           <w:rFonts w:ascii="Times" w:hAnsi="Times"/>
         </w:rPr>
       </w:pPr>
-      <w:proofErr w:type="spellStart"/>
-      <w:r>
-        <w:rPr>
-          <w:rFonts w:ascii="Times" w:hAnsi="Times"/>
-        </w:rPr>
-        <w:t>struct</w:t>
-      </w:r>
-      <w:proofErr w:type="spellEnd"/>
-      <w:r>
-        <w:rPr>
-          <w:rFonts w:ascii="Times" w:hAnsi="Times"/>
-        </w:rPr>
-        <w:t xml:space="preserve"> GMT_RECORD {</w:t>
+      <w:r>
+        <w:rPr>
+          <w:rFonts w:ascii="Times" w:hAnsi="Times"/>
+        </w:rPr>
+        <w:t>struct GMT_RECORD {</w:t>
       </w:r>
     </w:p>
     <w:p>
@@ -712,7 +772,19 @@
         <w:rPr>
           <w:rFonts w:ascii="Times" w:hAnsi="Times"/>
         </w:rPr>
-        <w:t xml:space="preserve">This change requires the following changes in modules using these i/o </w:t>
+        <w:t xml:space="preserve">This change </w:t>
+      </w:r>
+      <w:r>
+        <w:rPr>
+          <w:rFonts w:ascii="Times" w:hAnsi="Times"/>
+        </w:rPr>
+        <w:t>necessitated</w:t>
+      </w:r>
+      <w:r>
+        <w:rPr>
+          <w:rFonts w:ascii="Times" w:hAnsi="Times"/>
+        </w:rPr>
+        <w:t xml:space="preserve"> the following changes in modules using these i/o </w:t>
       </w:r>
       <w:r>
         <w:rPr>
@@ -801,7 +873,19 @@
         <w:rPr>
           <w:rFonts w:ascii="Times" w:hAnsi="Times"/>
         </w:rPr>
-        <w:t xml:space="preserve"> coordinates and In-&gt;text to get trailing text.  This will eliminate awkward special cases in </w:t>
+        <w:t xml:space="preserve"> coordinates and In-&gt;text to get </w:t>
+      </w:r>
+      <w:r>
+        <w:rPr>
+          <w:rFonts w:ascii="Times" w:hAnsi="Times"/>
+        </w:rPr>
+        <w:t xml:space="preserve">the </w:t>
+      </w:r>
+      <w:r>
+        <w:rPr>
+          <w:rFonts w:ascii="Times" w:hAnsi="Times"/>
+        </w:rPr>
+        <w:t xml:space="preserve">trailing text.  This will eliminate awkward special cases in </w:t>
       </w:r>
       <w:proofErr w:type="spellStart"/>
       <w:r>
@@ -842,6 +926,12 @@
           <w:rFonts w:ascii="Times" w:hAnsi="Times"/>
         </w:rPr>
         <w:t>text.</w:t>
+      </w:r>
+      <w:r>
+        <w:rPr>
+          <w:rFonts w:ascii="Times" w:hAnsi="Times"/>
+        </w:rPr>
+        <w:t xml:space="preserve">  Modules can easily check if any of these pointers contain information.</w:t>
       </w:r>
     </w:p>
     <w:p>
@@ -951,7 +1041,19 @@
         <w:rPr>
           <w:rFonts w:ascii="Times" w:hAnsi="Times"/>
         </w:rPr>
-        <w:t xml:space="preserve">For the API, some combinations of containers and such data record are not compatible, e.g., GMT_GRID does not support both data rows and text, but both GMT_MATRIX and GMT_VECTOR have a char **text pointer that can handle trailing text.  These containers facilitate data input/output from external </w:t>
+        <w:t>For the API, some combinations of containers and such data record</w:t>
+      </w:r>
+      <w:r>
+        <w:rPr>
+          <w:rFonts w:ascii="Times" w:hAnsi="Times"/>
+        </w:rPr>
+        <w:t>s</w:t>
+      </w:r>
+      <w:r>
+        <w:rPr>
+          <w:rFonts w:ascii="Times" w:hAnsi="Times"/>
+        </w:rPr>
+        <w:t xml:space="preserve"> are not compatible, e.g., GMT_GRID does not support both data rows and text, but both GMT_MATRIX and GMT_VECTOR have a char **text pointer that can handle trailing text.  These containers facilitate data input/output from external </w:t>
       </w:r>
       <w:r>
         <w:rPr>
@@ -1016,6 +1118,15 @@
           <w:b/>
         </w:rPr>
       </w:pPr>
+    </w:p>
+    <w:p>
+      <w:pPr>
+        <w:pStyle w:val="ListParagraph"/>
+        <w:rPr>
+          <w:rFonts w:ascii="Times" w:hAnsi="Times"/>
+          <w:b/>
+        </w:rPr>
+      </w:pPr>
       <w:r>
         <w:rPr>
           <w:rFonts w:ascii="Times" w:hAnsi="Times"/>
@@ -1303,6 +1414,7 @@
           <w:rFonts w:ascii="Times" w:hAnsi="Times"/>
           <w:b/>
         </w:rPr>
+        <w:lastRenderedPageBreak/>
         <w:t xml:space="preserve">2. </w:t>
       </w:r>
       <w:r>
@@ -1311,6 +1423,13 @@
           <w:b/>
         </w:rPr>
         <w:t>The Virtual file names in GMT API</w:t>
+      </w:r>
+      <w:r>
+        <w:rPr>
+          <w:rFonts w:ascii="Times" w:hAnsi="Times"/>
+          <w:b/>
+        </w:rPr>
+        <w:t xml:space="preserve"> [PROPOSAL]</w:t>
       </w:r>
     </w:p>
     <w:p>
@@ -1914,7 +2033,16 @@
           <w:rFonts w:ascii="Times" w:eastAsia="Times New Roman" w:hAnsi="Times" w:cs="Times New Roman"/>
           <w:color w:val="000000"/>
         </w:rPr>
-        <w:t xml:space="preserve"> the @GMTAPI@ </w:t>
+        <w:t xml:space="preserve"> the @G</w:t>
+      </w:r>
+      <w:bookmarkStart w:id="0" w:name="_GoBack"/>
+      <w:bookmarkEnd w:id="0"/>
+      <w:r>
+        <w:rPr>
+          <w:rFonts w:ascii="Times" w:eastAsia="Times New Roman" w:hAnsi="Times" w:cs="Times New Roman"/>
+          <w:color w:val="000000"/>
+        </w:rPr>
+        <w:t xml:space="preserve">MTAPI@ </w:t>
       </w:r>
       <w:r>
         <w:rPr>
@@ -2837,8 +2965,8 @@
 </file>
 
 <file path=word/numbering.xml><?xml version="1.0" encoding="utf-8"?>
-<w:numbering xmlns:wpc="http://schemas.microsoft.com/office/word/2010/wordprocessingCanvas" xmlns:mo="http://schemas.microsoft.com/office/mac/office/2008/main" xmlns:mc="http://schemas.openxmlformats.org/markup-compatibility/2006" xmlns:mv="urn:schemas-microsoft-com:mac:vml" xmlns:o="urn:schemas-microsoft-com:office:office" xmlns:r="http://schemas.openxmlformats.org/officeDocument/2006/relationships" xmlns:m="http://schemas.openxmlformats.org/officeDocument/2006/math" xmlns:v="urn:schemas-microsoft-com:vml" xmlns:wp14="http://schemas.microsoft.com/office/word/2010/wordprocessingDrawing" xmlns:wp="http://schemas.openxmlformats.org/drawingml/2006/wordprocessingDrawing" xmlns:w10="urn:schemas-microsoft-com:office:word" xmlns:w="http://schemas.openxmlformats.org/wordprocessingml/2006/main" xmlns:w14="http://schemas.microsoft.com/office/word/2010/wordml" xmlns:w15="http://schemas.microsoft.com/office/word/2012/wordml" xmlns:wpg="http://schemas.microsoft.com/office/word/2010/wordprocessingGroup" xmlns:wpi="http://schemas.microsoft.com/office/word/2010/wordprocessingInk" xmlns:wne="http://schemas.microsoft.com/office/word/2006/wordml" xmlns:wps="http://schemas.microsoft.com/office/word/2010/wordprocessingShape" mc:Ignorable="w14 w15 wp14">
-  <w:abstractNum w:abstractNumId="0">
+<w:numbering xmlns:wpc="http://schemas.microsoft.com/office/word/2010/wordprocessingCanvas" xmlns:cx="http://schemas.microsoft.com/office/drawing/2014/chartex" xmlns:cx1="http://schemas.microsoft.com/office/drawing/2015/9/8/chartex" xmlns:cx2="http://schemas.microsoft.com/office/drawing/2015/10/21/chartex" xmlns:cx3="http://schemas.microsoft.com/office/drawing/2016/5/9/chartex" xmlns:cx4="http://schemas.microsoft.com/office/drawing/2016/5/10/chartex" xmlns:cx5="http://schemas.microsoft.com/office/drawing/2016/5/11/chartex" xmlns:cx6="http://schemas.microsoft.com/office/drawing/2016/5/12/chartex" xmlns:cx7="http://schemas.microsoft.com/office/drawing/2016/5/13/chartex" xmlns:cx8="http://schemas.microsoft.com/office/drawing/2016/5/14/chartex" xmlns:mc="http://schemas.openxmlformats.org/markup-compatibility/2006" xmlns:aink="http://schemas.microsoft.com/office/drawing/2016/ink" xmlns:am3d="http://schemas.microsoft.com/office/drawing/2017/model3d" xmlns:o="urn:schemas-microsoft-com:office:office" xmlns:r="http://schemas.openxmlformats.org/officeDocument/2006/relationships" xmlns:m="http://schemas.openxmlformats.org/officeDocument/2006/math" xmlns:v="urn:schemas-microsoft-com:vml" xmlns:wp14="http://schemas.microsoft.com/office/word/2010/wordprocessingDrawing" xmlns:wp="http://schemas.openxmlformats.org/drawingml/2006/wordprocessingDrawing" xmlns:w10="urn:schemas-microsoft-com:office:word" xmlns:w="http://schemas.openxmlformats.org/wordprocessingml/2006/main" xmlns:w14="http://schemas.microsoft.com/office/word/2010/wordml" xmlns:w15="http://schemas.microsoft.com/office/word/2012/wordml" xmlns:w16cid="http://schemas.microsoft.com/office/word/2016/wordml/cid" xmlns:w16se="http://schemas.microsoft.com/office/word/2015/wordml/symex" xmlns:wpg="http://schemas.microsoft.com/office/word/2010/wordprocessingGroup" xmlns:wpi="http://schemas.microsoft.com/office/word/2010/wordprocessingInk" xmlns:wne="http://schemas.microsoft.com/office/word/2006/wordml" xmlns:wps="http://schemas.microsoft.com/office/word/2010/wordprocessingShape" mc:Ignorable="w14 w15 w16se w16cid wp14">
+  <w:abstractNum w:abstractNumId="0" w15:restartNumberingAfterBreak="0">
     <w:nsid w:val="07B718D9"/>
     <w:multiLevelType w:val="hybridMultilevel"/>
     <w:tmpl w:val="F2ECE100"/>
@@ -2924,7 +3052,7 @@
       </w:pPr>
     </w:lvl>
   </w:abstractNum>
-  <w:abstractNum w:abstractNumId="1">
+  <w:abstractNum w:abstractNumId="1" w15:restartNumberingAfterBreak="0">
     <w:nsid w:val="2AEE3378"/>
     <w:multiLevelType w:val="hybridMultilevel"/>
     <w:tmpl w:val="9FF4E980"/>
@@ -3023,7 +3151,7 @@
 </file>
 
 <file path=word/styles.xml><?xml version="1.0" encoding="utf-8"?>
-<w:styles xmlns:mc="http://schemas.openxmlformats.org/markup-compatibility/2006" xmlns:r="http://schemas.openxmlformats.org/officeDocument/2006/relationships" xmlns:w="http://schemas.openxmlformats.org/wordprocessingml/2006/main" xmlns:w14="http://schemas.microsoft.com/office/word/2010/wordml" xmlns:w15="http://schemas.microsoft.com/office/word/2012/wordml" mc:Ignorable="w14 w15">
+<w:styles xmlns:mc="http://schemas.openxmlformats.org/markup-compatibility/2006" xmlns:r="http://schemas.openxmlformats.org/officeDocument/2006/relationships" xmlns:w="http://schemas.openxmlformats.org/wordprocessingml/2006/main" xmlns:w14="http://schemas.microsoft.com/office/word/2010/wordml" xmlns:w15="http://schemas.microsoft.com/office/word/2012/wordml" xmlns:w16cid="http://schemas.microsoft.com/office/word/2016/wordml/cid" xmlns:w16se="http://schemas.microsoft.com/office/word/2015/wordml/symex" mc:Ignorable="w14 w15 w16se w16cid">
   <w:docDefaults>
     <w:rPrDefault>
       <w:rPr>
@@ -3035,7 +3163,7 @@
     </w:rPrDefault>
     <w:pPrDefault/>
   </w:docDefaults>
-  <w:latentStyles w:defLockedState="0" w:defUIPriority="99" w:defSemiHidden="0" w:defUnhideWhenUsed="0" w:defQFormat="0" w:count="382">
+  <w:latentStyles w:defLockedState="0" w:defUIPriority="99" w:defSemiHidden="0" w:defUnhideWhenUsed="0" w:defQFormat="0" w:count="375">
     <w:lsdException w:name="Normal" w:uiPriority="0" w:qFormat="1"/>
     <w:lsdException w:name="heading 1" w:uiPriority="9" w:qFormat="1"/>
     <w:lsdException w:name="heading 2" w:semiHidden="1" w:uiPriority="9" w:unhideWhenUsed="1" w:qFormat="1"/>
@@ -3192,15 +3320,6 @@
     <w:lsdException w:name="Balloon Text" w:semiHidden="1" w:unhideWhenUsed="1"/>
     <w:lsdException w:name="Table Grid" w:uiPriority="39"/>
     <w:lsdException w:name="Table Theme" w:semiHidden="1" w:unhideWhenUsed="1"/>
-    <w:lsdException w:name="Note Level 1" w:semiHidden="1" w:unhideWhenUsed="1"/>
-    <w:lsdException w:name="Note Level 2" w:semiHidden="1" w:unhideWhenUsed="1"/>
-    <w:lsdException w:name="Note Level 3" w:semiHidden="1" w:unhideWhenUsed="1"/>
-    <w:lsdException w:name="Note Level 4" w:semiHidden="1" w:unhideWhenUsed="1"/>
-    <w:lsdException w:name="Note Level 5" w:semiHidden="1" w:unhideWhenUsed="1"/>
-    <w:lsdException w:name="Note Level 6" w:semiHidden="1" w:unhideWhenUsed="1"/>
-    <w:lsdException w:name="Note Level 7" w:semiHidden="1" w:unhideWhenUsed="1"/>
-    <w:lsdException w:name="Note Level 8" w:semiHidden="1" w:unhideWhenUsed="1"/>
-    <w:lsdException w:name="Note Level 9" w:semiHidden="1" w:unhideWhenUsed="1"/>
     <w:lsdException w:name="Placeholder Text" w:semiHidden="1"/>
     <w:lsdException w:name="No Spacing" w:uiPriority="1" w:qFormat="1"/>
     <w:lsdException w:name="Light Shading" w:uiPriority="60"/>

</xml_diff>